<commit_message>
Adding 6.8 MCQ Questions
</commit_message>
<xml_diff>
--- a/assets/public/Chapter_6_Building_A_Model/documents/08_Assessment.docx
+++ b/assets/public/Chapter_6_Building_A_Model/documents/08_Assessment.docx
@@ -142,10 +142,16 @@
           <w:szCs w:val="22"/>
           <w:lang w:val="en-GB"/>
         </w:rPr>
-        <w:t xml:space="preserve">Please colour-code the model according to our color-coding convention: yellow for Inputs, blue for Decision Variables, orange for Calculations, and </w:t>
+        <w:t>Please colour-code the model according to our color-coding convention: yellow for Inputs, blue for Decision Variables, orange for Calculations, and gray for Outputs</w:t>
       </w:r>
-      <w:proofErr w:type="spellStart"/>
-      <w:r>
+    </w:p>
+    <w:p>
+      <w:pPr>
+        <w:pStyle w:val="Normal1"/>
+        <w:numPr>
+          <w:ilvl w:val="0"/>
+          <w:numId w:val="14"/>
+        </w:numPr>
         <w:rPr>
           <w:rFonts w:asciiTheme="minorHAnsi" w:eastAsiaTheme="minorEastAsia" w:hAnsiTheme="minorHAnsi" w:cstheme="minorBidi"/>
           <w:color w:val="auto"/>
@@ -153,9 +159,7 @@
           <w:szCs w:val="22"/>
           <w:lang w:val="en-GB"/>
         </w:rPr>
-        <w:t>gray</w:t>
-      </w:r>
-      <w:proofErr w:type="spellEnd"/>
+      </w:pPr>
       <w:r>
         <w:rPr>
           <w:rFonts w:asciiTheme="minorHAnsi" w:eastAsiaTheme="minorEastAsia" w:hAnsiTheme="minorHAnsi" w:cstheme="minorBidi"/>
@@ -164,7 +168,7 @@
           <w:szCs w:val="22"/>
           <w:lang w:val="en-GB"/>
         </w:rPr>
-        <w:t xml:space="preserve"> for Outputs</w:t>
+        <w:t xml:space="preserve">For the cost of constructing the bakery, assume the formula we used earlier which is Bakery Building Cost = Fixed Cost + Unit Cost of Capacity x Total Annual Capacity, where the fixed cost of construction is $500,000, each unit of capacity costs $4.00 and 400,000 pastries can be baked per year.  </w:t>
       </w:r>
     </w:p>
     <w:p>
@@ -190,7 +194,7 @@
           <w:szCs w:val="22"/>
           <w:lang w:val="en-GB"/>
         </w:rPr>
-        <w:t xml:space="preserve">For the cost of constructing the bakery, assume the formula we used earlier which is Bakery Building Cost = Fixed Cost + Unit Cost of Capacity x Total Annual Capacity, where the fixed cost of construction is $500,000, each unit of capacity costs $4.00 and 400,000 pastries can be baked per year.  </w:t>
+        <w:t xml:space="preserve">The year 1 price of a pastry is $4.00. For each $1 increase in price, the number of pastries demanded will go down by 50,000.  If the pastries are given away, then 500,000 pastries will be demanded.  </w:t>
       </w:r>
     </w:p>
     <w:p>
@@ -216,7 +220,7 @@
           <w:szCs w:val="22"/>
           <w:lang w:val="en-GB"/>
         </w:rPr>
-        <w:t xml:space="preserve">The year 1 price of a pastry is $4.00. For each $1 increase in price, the number of pastries demanded will go down by 50,000.  If the pastries are given away, then 500,000 pastries will be demanded.  </w:t>
+        <w:t xml:space="preserve">The beginning growth rate of pastries demanded is 10%. After 5 years, demand will decrease to a steady-state level and the growth rate will go down by half.  </w:t>
       </w:r>
     </w:p>
     <w:p>
@@ -242,7 +246,7 @@
           <w:szCs w:val="22"/>
           <w:lang w:val="en-GB"/>
         </w:rPr>
-        <w:t xml:space="preserve">The beginning growth rate of pastries demanded is 10%. After 5 years, demand will decrease to a steady-state level and the growth rate will go down by half.  </w:t>
+        <w:t>Prices increase by 5.0% per year</w:t>
       </w:r>
     </w:p>
     <w:p>
@@ -268,7 +272,7 @@
           <w:szCs w:val="22"/>
           <w:lang w:val="en-GB"/>
         </w:rPr>
-        <w:t>Prices increase by 5.0% per year</w:t>
+        <w:t xml:space="preserve">The variable cost of producing a pastry in Year 1 is $2.00.  This cost increases 6.0% per year.  </w:t>
       </w:r>
     </w:p>
     <w:p>
@@ -294,16 +298,12 @@
           <w:szCs w:val="22"/>
           <w:lang w:val="en-GB"/>
         </w:rPr>
-        <w:t xml:space="preserve">The variable cost of producing a pastry in Year 1 is $2.00.  This cost increases 6.0% per year.  </w:t>
+        <w:t xml:space="preserve">The discount rate is 15%.  </w:t>
       </w:r>
     </w:p>
     <w:p>
       <w:pPr>
         <w:pStyle w:val="Normal1"/>
-        <w:numPr>
-          <w:ilvl w:val="0"/>
-          <w:numId w:val="14"/>
-        </w:numPr>
         <w:rPr>
           <w:rFonts w:asciiTheme="minorHAnsi" w:eastAsiaTheme="minorEastAsia" w:hAnsiTheme="minorHAnsi" w:cstheme="minorBidi"/>
           <w:color w:val="auto"/>
@@ -312,7 +312,10 @@
           <w:lang w:val="en-GB"/>
         </w:rPr>
       </w:pPr>
-      <w:r>
+    </w:p>
+    <w:p>
+      <w:pPr>
+        <w:pStyle w:val="Normal1"/>
         <w:rPr>
           <w:rFonts w:asciiTheme="minorHAnsi" w:eastAsiaTheme="minorEastAsia" w:hAnsiTheme="minorHAnsi" w:cstheme="minorBidi"/>
           <w:color w:val="auto"/>
@@ -320,31 +323,6 @@
           <w:szCs w:val="22"/>
           <w:lang w:val="en-GB"/>
         </w:rPr>
-        <w:t xml:space="preserve">The discount rate is 15%.  </w:t>
-      </w:r>
-    </w:p>
-    <w:p>
-      <w:pPr>
-        <w:pStyle w:val="Normal1"/>
-        <w:rPr>
-          <w:rFonts w:asciiTheme="minorHAnsi" w:eastAsiaTheme="minorEastAsia" w:hAnsiTheme="minorHAnsi" w:cstheme="minorBidi"/>
-          <w:color w:val="auto"/>
-          <w:sz w:val="22"/>
-          <w:szCs w:val="22"/>
-          <w:lang w:val="en-GB"/>
-        </w:rPr>
-      </w:pPr>
-    </w:p>
-    <w:p>
-      <w:pPr>
-        <w:pStyle w:val="Normal1"/>
-        <w:rPr>
-          <w:rFonts w:asciiTheme="minorHAnsi" w:eastAsiaTheme="minorEastAsia" w:hAnsiTheme="minorHAnsi" w:cstheme="minorBidi"/>
-          <w:color w:val="auto"/>
-          <w:sz w:val="22"/>
-          <w:szCs w:val="22"/>
-          <w:lang w:val="en-GB"/>
-        </w:rPr>
       </w:pPr>
       <w:r>
         <w:rPr>
@@ -354,7 +332,6 @@
           <w:sz w:val="22"/>
           <w:szCs w:val="22"/>
         </w:rPr>
-        <w:lastRenderedPageBreak/>
         <w:drawing>
           <wp:inline distT="114300" distB="114300" distL="114300" distR="114300" wp14:anchorId="6FBEE6E7" wp14:editId="5ED2A475">
             <wp:extent cx="5943600" cy="2247900"/>
@@ -406,12 +383,52 @@
       <w:r>
         <w:rPr>
           <w:rFonts w:asciiTheme="minorHAnsi" w:eastAsiaTheme="minorEastAsia" w:hAnsiTheme="minorHAnsi" w:cstheme="minorBidi"/>
+          <w:noProof/>
           <w:color w:val="auto"/>
           <w:sz w:val="22"/>
           <w:szCs w:val="22"/>
-          <w:lang w:val="en-GB"/>
-        </w:rPr>
-        <w:t>Question 2</w:t>
+        </w:rPr>
+        <w:drawing>
+          <wp:inline distT="0" distB="0" distL="0" distR="0" wp14:anchorId="738BECBE" wp14:editId="3A1D2B87">
+            <wp:extent cx="6036507" cy="3192080"/>
+            <wp:effectExtent l="0" t="0" r="2540" b="8890"/>
+            <wp:docPr id="1" name="Picture 1" descr="6.4_mcq_question1.json" title="6.4_mcq_question1.json"/>
+            <wp:cNvGraphicFramePr>
+              <a:graphicFrameLocks xmlns:a="http://schemas.openxmlformats.org/drawingml/2006/main" noChangeAspect="1"/>
+            </wp:cNvGraphicFramePr>
+            <a:graphic xmlns:a="http://schemas.openxmlformats.org/drawingml/2006/main">
+              <a:graphicData uri="http://schemas.openxmlformats.org/drawingml/2006/picture">
+                <pic:pic xmlns:pic="http://schemas.openxmlformats.org/drawingml/2006/picture">
+                  <pic:nvPicPr>
+                    <pic:cNvPr id="1" name="MCQ_Question1.png"/>
+                    <pic:cNvPicPr/>
+                  </pic:nvPicPr>
+                  <pic:blipFill>
+                    <a:blip r:embed="rId7">
+                      <a:extLst>
+                        <a:ext uri="{28A0092B-C50C-407E-A947-70E740481C1C}">
+                          <a14:useLocalDpi xmlns:a14="http://schemas.microsoft.com/office/drawing/2010/main" val="0"/>
+                        </a:ext>
+                      </a:extLst>
+                    </a:blip>
+                    <a:stretch>
+                      <a:fillRect/>
+                    </a:stretch>
+                  </pic:blipFill>
+                  <pic:spPr>
+                    <a:xfrm>
+                      <a:off x="0" y="0"/>
+                      <a:ext cx="6062728" cy="3205945"/>
+                    </a:xfrm>
+                    <a:prstGeom prst="rect">
+                      <a:avLst/>
+                    </a:prstGeom>
+                  </pic:spPr>
+                </pic:pic>
+              </a:graphicData>
+            </a:graphic>
+          </wp:inline>
+        </w:drawing>
       </w:r>
     </w:p>
     <w:p>
@@ -425,7 +442,12 @@
           <w:lang w:val="en-GB"/>
         </w:rPr>
       </w:pPr>
-      <w:r>
+      <w:bookmarkStart w:id="0" w:name="_GoBack"/>
+      <w:bookmarkEnd w:id="0"/>
+    </w:p>
+    <w:p>
+      <w:pPr>
+        <w:pStyle w:val="Normal1"/>
         <w:rPr>
           <w:rFonts w:asciiTheme="minorHAnsi" w:eastAsiaTheme="minorEastAsia" w:hAnsiTheme="minorHAnsi" w:cstheme="minorBidi"/>
           <w:color w:val="auto"/>
@@ -433,10 +455,61 @@
           <w:szCs w:val="22"/>
           <w:lang w:val="en-GB"/>
         </w:rPr>
-        <w:t xml:space="preserve">Suppose Le Napoleon believes it can charge 10% more for its pastries at the proposed Bloomington </w:t>
+      </w:pPr>
+      <w:r>
+        <w:rPr>
+          <w:rFonts w:asciiTheme="minorHAnsi" w:eastAsiaTheme="minorEastAsia" w:hAnsiTheme="minorHAnsi" w:cstheme="minorBidi"/>
+          <w:noProof/>
+          <w:color w:val="auto"/>
+          <w:sz w:val="22"/>
+          <w:szCs w:val="22"/>
+        </w:rPr>
+        <w:drawing>
+          <wp:inline distT="0" distB="0" distL="0" distR="0" wp14:anchorId="77FDB579" wp14:editId="165FC127">
+            <wp:extent cx="6068272" cy="3057952"/>
+            <wp:effectExtent l="0" t="0" r="8890" b="9525"/>
+            <wp:docPr id="2" name="Picture 2" descr="6.4_mcq_question2.json" title="6.4_mcq_question2.json"/>
+            <wp:cNvGraphicFramePr>
+              <a:graphicFrameLocks xmlns:a="http://schemas.openxmlformats.org/drawingml/2006/main" noChangeAspect="1"/>
+            </wp:cNvGraphicFramePr>
+            <a:graphic xmlns:a="http://schemas.openxmlformats.org/drawingml/2006/main">
+              <a:graphicData uri="http://schemas.openxmlformats.org/drawingml/2006/picture">
+                <pic:pic xmlns:pic="http://schemas.openxmlformats.org/drawingml/2006/picture">
+                  <pic:nvPicPr>
+                    <pic:cNvPr id="2" name="MCQ_Question2.png"/>
+                    <pic:cNvPicPr/>
+                  </pic:nvPicPr>
+                  <pic:blipFill>
+                    <a:blip r:embed="rId8">
+                      <a:extLst>
+                        <a:ext uri="{28A0092B-C50C-407E-A947-70E740481C1C}">
+                          <a14:useLocalDpi xmlns:a14="http://schemas.microsoft.com/office/drawing/2010/main" val="0"/>
+                        </a:ext>
+                      </a:extLst>
+                    </a:blip>
+                    <a:stretch>
+                      <a:fillRect/>
+                    </a:stretch>
+                  </pic:blipFill>
+                  <pic:spPr>
+                    <a:xfrm>
+                      <a:off x="0" y="0"/>
+                      <a:ext cx="6068272" cy="3057952"/>
+                    </a:xfrm>
+                    <a:prstGeom prst="rect">
+                      <a:avLst/>
+                    </a:prstGeom>
+                  </pic:spPr>
+                </pic:pic>
+              </a:graphicData>
+            </a:graphic>
+          </wp:inline>
+        </w:drawing>
       </w:r>
-      <w:proofErr w:type="gramStart"/>
-      <w:r>
+    </w:p>
+    <w:p>
+      <w:pPr>
+        <w:pStyle w:val="Normal1"/>
         <w:rPr>
           <w:rFonts w:asciiTheme="minorHAnsi" w:eastAsiaTheme="minorEastAsia" w:hAnsiTheme="minorHAnsi" w:cstheme="minorBidi"/>
           <w:color w:val="auto"/>
@@ -444,372 +517,7 @@
           <w:szCs w:val="22"/>
           <w:lang w:val="en-GB"/>
         </w:rPr>
-        <w:t>bakery, that</w:t>
-      </w:r>
-      <w:proofErr w:type="gramEnd"/>
-      <w:r>
-        <w:rPr>
-          <w:rFonts w:asciiTheme="minorHAnsi" w:eastAsiaTheme="minorEastAsia" w:hAnsiTheme="minorHAnsi" w:cstheme="minorBidi"/>
-          <w:color w:val="auto"/>
-          <w:sz w:val="22"/>
-          <w:szCs w:val="22"/>
-          <w:lang w:val="en-GB"/>
-        </w:rPr>
-        <w:t xml:space="preserve"> it had originally thought.  Assuming all other inputs and decision variables remained constant, what would be the effect on the model: </w:t>
-      </w:r>
-    </w:p>
-    <w:p>
-      <w:pPr>
-        <w:pStyle w:val="Normal1"/>
-        <w:numPr>
-          <w:ilvl w:val="0"/>
-          <w:numId w:val="15"/>
-        </w:numPr>
-        <w:rPr>
-          <w:rFonts w:asciiTheme="minorHAnsi" w:eastAsiaTheme="minorEastAsia" w:hAnsiTheme="minorHAnsi" w:cstheme="minorBidi"/>
-          <w:color w:val="auto"/>
-          <w:sz w:val="22"/>
-          <w:szCs w:val="22"/>
-          <w:lang w:val="en-GB"/>
-        </w:rPr>
-      </w:pPr>
-      <w:r>
-        <w:rPr>
-          <w:rFonts w:asciiTheme="minorHAnsi" w:eastAsiaTheme="minorEastAsia" w:hAnsiTheme="minorHAnsi" w:cstheme="minorBidi"/>
-          <w:color w:val="auto"/>
-          <w:sz w:val="22"/>
-          <w:szCs w:val="22"/>
-          <w:lang w:val="en-GB"/>
-        </w:rPr>
-        <w:t>Revenue, net profit and NPV would decrease</w:t>
-      </w:r>
-    </w:p>
-    <w:p>
-      <w:pPr>
-        <w:pStyle w:val="Normal1"/>
-        <w:numPr>
-          <w:ilvl w:val="0"/>
-          <w:numId w:val="15"/>
-        </w:numPr>
-        <w:rPr>
-          <w:rFonts w:asciiTheme="minorHAnsi" w:eastAsiaTheme="minorEastAsia" w:hAnsiTheme="minorHAnsi" w:cstheme="minorBidi"/>
-          <w:color w:val="auto"/>
-          <w:sz w:val="22"/>
-          <w:szCs w:val="22"/>
-          <w:lang w:val="en-GB"/>
-        </w:rPr>
-      </w:pPr>
-      <w:r>
-        <w:rPr>
-          <w:rFonts w:asciiTheme="minorHAnsi" w:eastAsiaTheme="minorEastAsia" w:hAnsiTheme="minorHAnsi" w:cstheme="minorBidi"/>
-          <w:color w:val="auto"/>
-          <w:sz w:val="22"/>
-          <w:szCs w:val="22"/>
-          <w:lang w:val="en-GB"/>
-        </w:rPr>
-        <w:t>Revenue and net profit would increase but NPV would decrease</w:t>
-      </w:r>
-    </w:p>
-    <w:p>
-      <w:pPr>
-        <w:pStyle w:val="Normal1"/>
-        <w:numPr>
-          <w:ilvl w:val="0"/>
-          <w:numId w:val="15"/>
-        </w:numPr>
-        <w:rPr>
-          <w:rFonts w:asciiTheme="minorHAnsi" w:eastAsiaTheme="minorEastAsia" w:hAnsiTheme="minorHAnsi" w:cstheme="minorBidi"/>
-          <w:color w:val="auto"/>
-          <w:sz w:val="22"/>
-          <w:szCs w:val="22"/>
-          <w:lang w:val="en-GB"/>
-        </w:rPr>
-      </w:pPr>
-      <w:r>
-        <w:rPr>
-          <w:rFonts w:asciiTheme="minorHAnsi" w:eastAsiaTheme="minorEastAsia" w:hAnsiTheme="minorHAnsi" w:cstheme="minorBidi"/>
-          <w:color w:val="auto"/>
-          <w:sz w:val="22"/>
-          <w:szCs w:val="22"/>
-          <w:lang w:val="en-GB"/>
-        </w:rPr>
-        <w:t>Revenue, net profit and NPV would increase</w:t>
-      </w:r>
-    </w:p>
-    <w:p>
-      <w:pPr>
-        <w:pStyle w:val="Normal1"/>
-        <w:numPr>
-          <w:ilvl w:val="0"/>
-          <w:numId w:val="15"/>
-        </w:numPr>
-        <w:rPr>
-          <w:rFonts w:asciiTheme="minorHAnsi" w:eastAsiaTheme="minorEastAsia" w:hAnsiTheme="minorHAnsi" w:cstheme="minorBidi"/>
-          <w:color w:val="auto"/>
-          <w:sz w:val="22"/>
-          <w:szCs w:val="22"/>
-          <w:lang w:val="en-GB"/>
-        </w:rPr>
-      </w:pPr>
-      <w:r>
-        <w:rPr>
-          <w:rFonts w:asciiTheme="minorHAnsi" w:eastAsiaTheme="minorEastAsia" w:hAnsiTheme="minorHAnsi" w:cstheme="minorBidi"/>
-          <w:color w:val="auto"/>
-          <w:sz w:val="22"/>
-          <w:szCs w:val="22"/>
-          <w:lang w:val="en-GB"/>
-        </w:rPr>
-        <w:t>Revenue and NPV increase but net profit decreases</w:t>
-      </w:r>
-    </w:p>
-    <w:p>
-      <w:pPr>
-        <w:pStyle w:val="Normal1"/>
-        <w:rPr>
-          <w:rFonts w:asciiTheme="minorHAnsi" w:eastAsiaTheme="minorEastAsia" w:hAnsiTheme="minorHAnsi" w:cstheme="minorBidi"/>
-          <w:color w:val="auto"/>
-          <w:sz w:val="22"/>
-          <w:szCs w:val="22"/>
-          <w:lang w:val="en-GB"/>
-        </w:rPr>
-      </w:pPr>
-      <w:r>
-        <w:rPr>
-          <w:rFonts w:asciiTheme="minorHAnsi" w:eastAsiaTheme="minorEastAsia" w:hAnsiTheme="minorHAnsi" w:cstheme="minorBidi"/>
-          <w:color w:val="auto"/>
-          <w:sz w:val="22"/>
-          <w:szCs w:val="22"/>
-          <w:lang w:val="en-GB"/>
-        </w:rPr>
-        <w:t xml:space="preserve">  [The correct answer is c.]</w:t>
-      </w:r>
-    </w:p>
-    <w:p>
-      <w:pPr>
-        <w:pStyle w:val="Normal1"/>
-        <w:rPr>
-          <w:rFonts w:asciiTheme="minorHAnsi" w:eastAsiaTheme="minorEastAsia" w:hAnsiTheme="minorHAnsi" w:cstheme="minorBidi"/>
-          <w:color w:val="auto"/>
-          <w:sz w:val="22"/>
-          <w:szCs w:val="22"/>
-          <w:lang w:val="en-GB"/>
-        </w:rPr>
-      </w:pPr>
-    </w:p>
-    <w:p>
-      <w:pPr>
-        <w:pStyle w:val="Normal1"/>
-        <w:rPr>
-          <w:rFonts w:asciiTheme="minorHAnsi" w:eastAsiaTheme="minorEastAsia" w:hAnsiTheme="minorHAnsi" w:cstheme="minorBidi"/>
-          <w:color w:val="auto"/>
-          <w:sz w:val="22"/>
-          <w:szCs w:val="22"/>
-          <w:lang w:val="en-GB"/>
-        </w:rPr>
-      </w:pPr>
-      <w:r>
-        <w:rPr>
-          <w:rFonts w:asciiTheme="minorHAnsi" w:eastAsiaTheme="minorEastAsia" w:hAnsiTheme="minorHAnsi" w:cstheme="minorBidi"/>
-          <w:color w:val="auto"/>
-          <w:sz w:val="22"/>
-          <w:szCs w:val="22"/>
-          <w:lang w:val="en-GB"/>
-        </w:rPr>
-        <w:t>Question 3</w:t>
-      </w:r>
-      <w:bookmarkStart w:id="0" w:name="_GoBack"/>
-      <w:bookmarkEnd w:id="0"/>
-    </w:p>
-    <w:p>
-      <w:pPr>
-        <w:pStyle w:val="Normal1"/>
-        <w:rPr>
-          <w:rFonts w:asciiTheme="minorHAnsi" w:eastAsiaTheme="minorEastAsia" w:hAnsiTheme="minorHAnsi" w:cstheme="minorBidi"/>
-          <w:color w:val="auto"/>
-          <w:sz w:val="22"/>
-          <w:szCs w:val="22"/>
-          <w:lang w:val="en-GB"/>
-        </w:rPr>
-      </w:pPr>
-      <w:r>
-        <w:rPr>
-          <w:rFonts w:asciiTheme="minorHAnsi" w:eastAsiaTheme="minorEastAsia" w:hAnsiTheme="minorHAnsi" w:cstheme="minorBidi"/>
-          <w:color w:val="auto"/>
-          <w:sz w:val="22"/>
-          <w:szCs w:val="22"/>
-          <w:lang w:val="en-GB"/>
-        </w:rPr>
-        <w:t xml:space="preserve">Le Napoleon has hired a new manager, Charlene Wu. Charlene is trying to build a model to help her determine how to save for retirement. Which of the following would be an output of </w:t>
-      </w:r>
-      <w:proofErr w:type="gramStart"/>
-      <w:r>
-        <w:rPr>
-          <w:rFonts w:asciiTheme="minorHAnsi" w:eastAsiaTheme="minorEastAsia" w:hAnsiTheme="minorHAnsi" w:cstheme="minorBidi"/>
-          <w:color w:val="auto"/>
-          <w:sz w:val="22"/>
-          <w:szCs w:val="22"/>
-          <w:lang w:val="en-GB"/>
-        </w:rPr>
-        <w:t>Charlene’s</w:t>
-      </w:r>
-      <w:proofErr w:type="gramEnd"/>
-      <w:r>
-        <w:rPr>
-          <w:rFonts w:asciiTheme="minorHAnsi" w:eastAsiaTheme="minorEastAsia" w:hAnsiTheme="minorHAnsi" w:cstheme="minorBidi"/>
-          <w:color w:val="auto"/>
-          <w:sz w:val="22"/>
-          <w:szCs w:val="22"/>
-          <w:lang w:val="en-GB"/>
-        </w:rPr>
-        <w:t xml:space="preserve"> saving</w:t>
-      </w:r>
-      <w:r>
-        <w:rPr>
-          <w:rFonts w:asciiTheme="minorHAnsi" w:eastAsiaTheme="minorEastAsia" w:hAnsiTheme="minorHAnsi" w:cstheme="minorBidi"/>
-          <w:color w:val="auto"/>
-          <w:sz w:val="22"/>
-          <w:szCs w:val="22"/>
-          <w:lang w:val="en-GB"/>
-        </w:rPr>
-        <w:t xml:space="preserve"> </w:t>
-      </w:r>
-      <w:r>
-        <w:rPr>
-          <w:rFonts w:asciiTheme="minorHAnsi" w:eastAsiaTheme="minorEastAsia" w:hAnsiTheme="minorHAnsi" w:cstheme="minorBidi"/>
-          <w:color w:val="auto"/>
-          <w:sz w:val="22"/>
-          <w:szCs w:val="22"/>
-          <w:lang w:val="en-GB"/>
-        </w:rPr>
-        <w:t xml:space="preserve">model: </w:t>
-      </w:r>
-    </w:p>
-    <w:p>
-      <w:pPr>
-        <w:pStyle w:val="Normal1"/>
-        <w:numPr>
-          <w:ilvl w:val="0"/>
-          <w:numId w:val="16"/>
-        </w:numPr>
-        <w:rPr>
-          <w:rFonts w:asciiTheme="minorHAnsi" w:eastAsiaTheme="minorEastAsia" w:hAnsiTheme="minorHAnsi" w:cstheme="minorBidi"/>
-          <w:color w:val="auto"/>
-          <w:sz w:val="22"/>
-          <w:szCs w:val="22"/>
-          <w:lang w:val="en-GB"/>
-        </w:rPr>
-      </w:pPr>
-      <w:r>
-        <w:rPr>
-          <w:rFonts w:asciiTheme="minorHAnsi" w:eastAsiaTheme="minorEastAsia" w:hAnsiTheme="minorHAnsi" w:cstheme="minorBidi"/>
-          <w:color w:val="auto"/>
-          <w:sz w:val="22"/>
-          <w:szCs w:val="22"/>
-          <w:lang w:val="en-GB"/>
-        </w:rPr>
-        <w:t>Amount of Charlene’s salary she should save each month</w:t>
-      </w:r>
-    </w:p>
-    <w:p>
-      <w:pPr>
-        <w:pStyle w:val="Normal1"/>
-        <w:numPr>
-          <w:ilvl w:val="0"/>
-          <w:numId w:val="16"/>
-        </w:numPr>
-        <w:rPr>
-          <w:rFonts w:asciiTheme="minorHAnsi" w:eastAsiaTheme="minorEastAsia" w:hAnsiTheme="minorHAnsi" w:cstheme="minorBidi"/>
-          <w:color w:val="auto"/>
-          <w:sz w:val="22"/>
-          <w:szCs w:val="22"/>
-          <w:lang w:val="en-GB"/>
-        </w:rPr>
-      </w:pPr>
-      <w:r>
-        <w:rPr>
-          <w:rFonts w:asciiTheme="minorHAnsi" w:eastAsiaTheme="minorEastAsia" w:hAnsiTheme="minorHAnsi" w:cstheme="minorBidi"/>
-          <w:color w:val="auto"/>
-          <w:sz w:val="22"/>
-          <w:szCs w:val="22"/>
-          <w:lang w:val="en-GB"/>
-        </w:rPr>
-        <w:t>Charlene’s monthly salary</w:t>
-      </w:r>
-    </w:p>
-    <w:p>
-      <w:pPr>
-        <w:pStyle w:val="Normal1"/>
-        <w:numPr>
-          <w:ilvl w:val="0"/>
-          <w:numId w:val="16"/>
-        </w:numPr>
-        <w:rPr>
-          <w:rFonts w:asciiTheme="minorHAnsi" w:eastAsiaTheme="minorEastAsia" w:hAnsiTheme="minorHAnsi" w:cstheme="minorBidi"/>
-          <w:color w:val="auto"/>
-          <w:sz w:val="22"/>
-          <w:szCs w:val="22"/>
-          <w:lang w:val="en-GB"/>
-        </w:rPr>
-      </w:pPr>
-      <w:r>
-        <w:rPr>
-          <w:rFonts w:asciiTheme="minorHAnsi" w:eastAsiaTheme="minorEastAsia" w:hAnsiTheme="minorHAnsi" w:cstheme="minorBidi"/>
-          <w:color w:val="auto"/>
-          <w:sz w:val="22"/>
-          <w:szCs w:val="22"/>
-          <w:lang w:val="en-GB"/>
-        </w:rPr>
-        <w:t>Amount Charlene receives as annual bonus</w:t>
-      </w:r>
-    </w:p>
-    <w:p>
-      <w:pPr>
-        <w:pStyle w:val="Normal1"/>
-        <w:numPr>
-          <w:ilvl w:val="0"/>
-          <w:numId w:val="16"/>
-        </w:numPr>
-        <w:rPr>
-          <w:rFonts w:asciiTheme="minorHAnsi" w:eastAsiaTheme="minorEastAsia" w:hAnsiTheme="minorHAnsi" w:cstheme="minorBidi"/>
-          <w:color w:val="auto"/>
-          <w:sz w:val="22"/>
-          <w:szCs w:val="22"/>
-          <w:lang w:val="en-GB"/>
-        </w:rPr>
-      </w:pPr>
-      <w:r>
-        <w:rPr>
-          <w:rFonts w:asciiTheme="minorHAnsi" w:eastAsiaTheme="minorEastAsia" w:hAnsiTheme="minorHAnsi" w:cstheme="minorBidi"/>
-          <w:color w:val="auto"/>
-          <w:sz w:val="22"/>
-          <w:szCs w:val="22"/>
-          <w:lang w:val="en-GB"/>
-        </w:rPr>
-        <w:lastRenderedPageBreak/>
-        <w:t>Expected annual growth rate of Charlene’s salary</w:t>
-      </w:r>
-    </w:p>
-    <w:p>
-      <w:pPr>
-        <w:pStyle w:val="Normal1"/>
-        <w:rPr>
-          <w:rFonts w:asciiTheme="minorHAnsi" w:eastAsiaTheme="minorEastAsia" w:hAnsiTheme="minorHAnsi" w:cstheme="minorBidi"/>
-          <w:color w:val="auto"/>
-          <w:sz w:val="22"/>
-          <w:szCs w:val="22"/>
-          <w:lang w:val="en-GB"/>
-        </w:rPr>
-      </w:pPr>
-      <w:r>
-        <w:rPr>
-          <w:rFonts w:asciiTheme="minorHAnsi" w:eastAsiaTheme="minorEastAsia" w:hAnsiTheme="minorHAnsi" w:cstheme="minorBidi"/>
-          <w:color w:val="auto"/>
-          <w:sz w:val="22"/>
-          <w:szCs w:val="22"/>
-          <w:lang w:val="en-GB"/>
-        </w:rPr>
-        <w:t>[The correct answer is a.]</w:t>
-      </w:r>
+      </w:pPr>
     </w:p>
     <w:sectPr>
       <w:pgSz w:w="12240" w:h="15840"/>
@@ -3332,7 +3040,7 @@
 </file>
 
 <file path=customXml/itemProps1.xml><?xml version="1.0" encoding="utf-8"?>
-<ds:datastoreItem xmlns:ds="http://schemas.openxmlformats.org/officeDocument/2006/customXml" ds:itemID="{FFD9F368-9C6E-453A-911E-99E0BA438AB2}">
+<ds:datastoreItem xmlns:ds="http://schemas.openxmlformats.org/officeDocument/2006/customXml" ds:itemID="{8D96EFBE-3C00-4CF2-9838-F1DF9736CB40}">
   <ds:schemaRefs>
     <ds:schemaRef ds:uri="http://schemas.openxmlformats.org/officeDocument/2006/bibliography"/>
   </ds:schemaRefs>

</xml_diff>

<commit_message>
Removing embedded flowing MCQ questions
</commit_message>
<xml_diff>
--- a/assets/public/Chapter_6_Building_A_Model/documents/08_Assessment.docx
+++ b/assets/public/Chapter_6_Building_A_Model/documents/08_Assessment.docx
@@ -142,7 +142,29 @@
           <w:szCs w:val="22"/>
           <w:lang w:val="en-GB"/>
         </w:rPr>
-        <w:t>Please colour-code the model according to our color-coding convention: yellow for Inputs, blue for Decision Variables, orange for Calculations, and gray for Outputs</w:t>
+        <w:t xml:space="preserve">Please colour-code the model according to our color-coding convention: yellow for Inputs, blue for Decision Variables, orange for Calculations, and </w:t>
+      </w:r>
+      <w:proofErr w:type="spellStart"/>
+      <w:r>
+        <w:rPr>
+          <w:rFonts w:asciiTheme="minorHAnsi" w:eastAsiaTheme="minorEastAsia" w:hAnsiTheme="minorHAnsi" w:cstheme="minorBidi"/>
+          <w:color w:val="auto"/>
+          <w:sz w:val="22"/>
+          <w:szCs w:val="22"/>
+          <w:lang w:val="en-GB"/>
+        </w:rPr>
+        <w:t>gray</w:t>
+      </w:r>
+      <w:proofErr w:type="spellEnd"/>
+      <w:r>
+        <w:rPr>
+          <w:rFonts w:asciiTheme="minorHAnsi" w:eastAsiaTheme="minorEastAsia" w:hAnsiTheme="minorHAnsi" w:cstheme="minorBidi"/>
+          <w:color w:val="auto"/>
+          <w:sz w:val="22"/>
+          <w:szCs w:val="22"/>
+          <w:lang w:val="en-GB"/>
+        </w:rPr>
+        <w:t xml:space="preserve"> for Outputs</w:t>
       </w:r>
     </w:p>
     <w:p>
@@ -194,7 +216,29 @@
           <w:szCs w:val="22"/>
           <w:lang w:val="en-GB"/>
         </w:rPr>
-        <w:t xml:space="preserve">The year 1 price of a pastry is $4.00. For each $1 increase in price, the number of pastries demanded will go down by 50,000.  If the pastries are given away, then 500,000 pastries will be demanded.  </w:t>
+        <w:t xml:space="preserve">The year 1 price of a pastry is $4.00. For each $1 increase in price, the number of pastries demanded will go down by 50,000.  If the pastries </w:t>
+      </w:r>
+      <w:proofErr w:type="gramStart"/>
+      <w:r>
+        <w:rPr>
+          <w:rFonts w:asciiTheme="minorHAnsi" w:eastAsiaTheme="minorEastAsia" w:hAnsiTheme="minorHAnsi" w:cstheme="minorBidi"/>
+          <w:color w:val="auto"/>
+          <w:sz w:val="22"/>
+          <w:szCs w:val="22"/>
+          <w:lang w:val="en-GB"/>
+        </w:rPr>
+        <w:t>are given</w:t>
+      </w:r>
+      <w:proofErr w:type="gramEnd"/>
+      <w:r>
+        <w:rPr>
+          <w:rFonts w:asciiTheme="minorHAnsi" w:eastAsiaTheme="minorEastAsia" w:hAnsiTheme="minorHAnsi" w:cstheme="minorBidi"/>
+          <w:color w:val="auto"/>
+          <w:sz w:val="22"/>
+          <w:szCs w:val="22"/>
+          <w:lang w:val="en-GB"/>
+        </w:rPr>
+        <w:t xml:space="preserve"> away, then 500,000 pastries will be demanded.  </w:t>
       </w:r>
     </w:p>
     <w:p>
@@ -389,10 +433,10 @@
           <w:szCs w:val="22"/>
         </w:rPr>
         <w:drawing>
-          <wp:inline distT="0" distB="0" distL="0" distR="0" wp14:anchorId="738BECBE" wp14:editId="3A1D2B87">
+          <wp:inline distT="0" distB="0" distL="0" distR="0" wp14:anchorId="738BECBE" wp14:editId="68C50E67">
             <wp:extent cx="6036507" cy="3192080"/>
             <wp:effectExtent l="0" t="0" r="2540" b="8890"/>
-            <wp:docPr id="1" name="Picture 1" descr="6.4_mcq_question1.json" title="6.4_mcq_question1.json"/>
+            <wp:docPr id="1" name="Picture 1"/>
             <wp:cNvGraphicFramePr>
               <a:graphicFrameLocks xmlns:a="http://schemas.openxmlformats.org/drawingml/2006/main" noChangeAspect="1"/>
             </wp:cNvGraphicFramePr>
@@ -430,18 +474,6 @@
           </wp:inline>
         </w:drawing>
       </w:r>
-    </w:p>
-    <w:p>
-      <w:pPr>
-        <w:pStyle w:val="Normal1"/>
-        <w:rPr>
-          <w:rFonts w:asciiTheme="minorHAnsi" w:eastAsiaTheme="minorEastAsia" w:hAnsiTheme="minorHAnsi" w:cstheme="minorBidi"/>
-          <w:color w:val="auto"/>
-          <w:sz w:val="22"/>
-          <w:szCs w:val="22"/>
-          <w:lang w:val="en-GB"/>
-        </w:rPr>
-      </w:pPr>
       <w:bookmarkStart w:id="0" w:name="_GoBack"/>
       <w:bookmarkEnd w:id="0"/>
     </w:p>
@@ -456,6 +488,18 @@
           <w:lang w:val="en-GB"/>
         </w:rPr>
       </w:pPr>
+    </w:p>
+    <w:p>
+      <w:pPr>
+        <w:pStyle w:val="Normal1"/>
+        <w:rPr>
+          <w:rFonts w:asciiTheme="minorHAnsi" w:eastAsiaTheme="minorEastAsia" w:hAnsiTheme="minorHAnsi" w:cstheme="minorBidi"/>
+          <w:color w:val="auto"/>
+          <w:sz w:val="22"/>
+          <w:szCs w:val="22"/>
+          <w:lang w:val="en-GB"/>
+        </w:rPr>
+      </w:pPr>
       <w:r>
         <w:rPr>
           <w:rFonts w:asciiTheme="minorHAnsi" w:eastAsiaTheme="minorEastAsia" w:hAnsiTheme="minorHAnsi" w:cstheme="minorBidi"/>
@@ -465,10 +509,10 @@
           <w:szCs w:val="22"/>
         </w:rPr>
         <w:drawing>
-          <wp:inline distT="0" distB="0" distL="0" distR="0" wp14:anchorId="77FDB579" wp14:editId="165FC127">
+          <wp:inline distT="0" distB="0" distL="0" distR="0" wp14:anchorId="77FDB579" wp14:editId="5D0C75EA">
             <wp:extent cx="6068272" cy="3057952"/>
             <wp:effectExtent l="0" t="0" r="8890" b="9525"/>
-            <wp:docPr id="2" name="Picture 2" descr="6.4_mcq_question2.json" title="6.4_mcq_question2.json"/>
+            <wp:docPr id="2" name="Picture 2"/>
             <wp:cNvGraphicFramePr>
               <a:graphicFrameLocks xmlns:a="http://schemas.openxmlformats.org/drawingml/2006/main" noChangeAspect="1"/>
             </wp:cNvGraphicFramePr>
@@ -3040,7 +3084,7 @@
 </file>
 
 <file path=customXml/itemProps1.xml><?xml version="1.0" encoding="utf-8"?>
-<ds:datastoreItem xmlns:ds="http://schemas.openxmlformats.org/officeDocument/2006/customXml" ds:itemID="{8D96EFBE-3C00-4CF2-9838-F1DF9736CB40}">
+<ds:datastoreItem xmlns:ds="http://schemas.openxmlformats.org/officeDocument/2006/customXml" ds:itemID="{1DE24BE1-FCC6-4199-ABEA-1185A6042589}">
   <ds:schemaRefs>
     <ds:schemaRef ds:uri="http://schemas.openxmlformats.org/officeDocument/2006/bibliography"/>
   </ds:schemaRefs>

</xml_diff>